<commit_message>
documento do projeto atualizado
</commit_message>
<xml_diff>
--- a/Template_Geral_Documento.docx
+++ b/Template_Geral_Documento.docx
@@ -4612,8 +4612,6 @@
               </w:rPr>
               <w:t xml:space="preserve">Desenvolver um aplicativo para dispositivos ANDROID que permita a conexão por meio de </w:t>
             </w:r>
-            <w:bookmarkStart w:id="13" w:name="_GoBack"/>
-            <w:bookmarkEnd w:id="13"/>
             <w:r>
               <w:rPr>
                 <w:rFonts w:cs="Arial"/>
@@ -4652,16 +4650,16 @@
           <w:rFonts w:cs="Arial"/>
         </w:rPr>
       </w:pPr>
-      <w:bookmarkStart w:id="14" w:name="_Toc269034567"/>
-      <w:bookmarkStart w:id="15" w:name="_Toc269035786"/>
+      <w:bookmarkStart w:id="13" w:name="_Toc269034567"/>
+      <w:bookmarkStart w:id="14" w:name="_Toc269035786"/>
       <w:r>
         <w:rPr>
           <w:rFonts w:cs="Arial"/>
         </w:rPr>
         <w:t>Visão da Solução</w:t>
       </w:r>
+      <w:bookmarkEnd w:id="13"/>
       <w:bookmarkEnd w:id="14"/>
-      <w:bookmarkEnd w:id="15"/>
     </w:p>
     <w:p>
       <w:pPr>
@@ -4678,71 +4676,7 @@
           <w:i w:val="0"/>
           <w:color w:val="auto"/>
         </w:rPr>
-        <w:t>Melhor interação</w:t>
-      </w:r>
-      <w:r>
-        <w:rPr>
-          <w:rFonts w:cs="Arial"/>
-          <w:i w:val="0"/>
-          <w:color w:val="auto"/>
-        </w:rPr>
-        <w:t xml:space="preserve"> </w:t>
-      </w:r>
-      <w:r>
-        <w:rPr>
-          <w:rFonts w:cs="Arial"/>
-          <w:i w:val="0"/>
-          <w:color w:val="auto"/>
-        </w:rPr>
-        <w:t xml:space="preserve">em </w:t>
-      </w:r>
-      <w:r>
-        <w:rPr>
-          <w:rFonts w:cs="Arial"/>
-          <w:i w:val="0"/>
-          <w:color w:val="auto"/>
-        </w:rPr>
-        <w:t>um mesmo ambiente</w:t>
-      </w:r>
-      <w:r>
-        <w:rPr>
-          <w:rFonts w:cs="Arial"/>
-          <w:i w:val="0"/>
-          <w:color w:val="auto"/>
-        </w:rPr>
-        <w:t xml:space="preserve"> </w:t>
-      </w:r>
-      <w:r>
-        <w:rPr>
-          <w:rFonts w:cs="Arial"/>
-          <w:i w:val="0"/>
-          <w:color w:val="auto"/>
-        </w:rPr>
-        <w:t>(</w:t>
-      </w:r>
-      <w:r>
-        <w:rPr>
-          <w:rFonts w:cs="Arial"/>
-          <w:i w:val="0"/>
-          <w:color w:val="auto"/>
-        </w:rPr>
-        <w:t>dispositivo móvel</w:t>
-      </w:r>
-      <w:r>
-        <w:rPr>
-          <w:rFonts w:cs="Arial"/>
-          <w:i w:val="0"/>
-          <w:color w:val="auto"/>
-        </w:rPr>
-        <w:t>)</w:t>
-      </w:r>
-      <w:r>
-        <w:rPr>
-          <w:rFonts w:cs="Arial"/>
-          <w:i w:val="0"/>
-          <w:color w:val="auto"/>
-        </w:rPr>
-        <w:t>, agilidade de comunicação com a TV e comodidade do usuário.</w:t>
+        <w:t>Diversificar a forma como se controla a TV e com essa diversificação adicionar novas funcionalidades.</w:t>
       </w:r>
     </w:p>
     <w:p>
@@ -4756,16 +4690,16 @@
           <w:rFonts w:cs="Arial"/>
         </w:rPr>
       </w:pPr>
-      <w:bookmarkStart w:id="16" w:name="_Toc269034568"/>
-      <w:bookmarkStart w:id="17" w:name="_Toc269035787"/>
+      <w:bookmarkStart w:id="15" w:name="_Toc269034568"/>
+      <w:bookmarkStart w:id="16" w:name="_Toc269035787"/>
       <w:r>
         <w:rPr>
           <w:rFonts w:cs="Arial"/>
         </w:rPr>
         <w:t>Visão Geral do Documento</w:t>
       </w:r>
+      <w:bookmarkEnd w:id="15"/>
       <w:bookmarkEnd w:id="16"/>
-      <w:bookmarkEnd w:id="17"/>
     </w:p>
     <w:p>
       <w:pPr>
@@ -4948,8 +4882,8 @@
           <w:szCs w:val="26"/>
         </w:rPr>
       </w:pPr>
-      <w:bookmarkStart w:id="18" w:name="_Toc269034569"/>
-      <w:bookmarkStart w:id="19" w:name="_Toc269035788"/>
+      <w:bookmarkStart w:id="17" w:name="_Toc269034569"/>
+      <w:bookmarkStart w:id="18" w:name="_Toc269035788"/>
       <w:r>
         <w:rPr>
           <w:rFonts w:cs="Arial"/>
@@ -4983,8 +4917,8 @@
         </w:rPr>
         <w:t xml:space="preserve"> Planejamento</w:t>
       </w:r>
+      <w:bookmarkEnd w:id="17"/>
       <w:bookmarkEnd w:id="18"/>
-      <w:bookmarkEnd w:id="19"/>
     </w:p>
     <w:p>
       <w:pPr>
@@ -5013,8 +4947,8 @@
           <w:szCs w:val="26"/>
         </w:rPr>
       </w:pPr>
-      <w:bookmarkStart w:id="20" w:name="_Toc269034570"/>
-      <w:bookmarkStart w:id="21" w:name="_Toc269035789"/>
+      <w:bookmarkStart w:id="19" w:name="_Toc269034570"/>
+      <w:bookmarkStart w:id="20" w:name="_Toc269035789"/>
       <w:r>
         <w:rPr>
           <w:rFonts w:cs="Arial"/>
@@ -5039,39 +4973,8 @@
         </w:rPr>
         <w:t>Introdução</w:t>
       </w:r>
+      <w:bookmarkEnd w:id="19"/>
       <w:bookmarkEnd w:id="20"/>
-      <w:bookmarkEnd w:id="21"/>
-    </w:p>
-    <w:p>
-      <w:pPr>
-        <w:spacing w:line="288" w:lineRule="auto"/>
-        <w:rPr>
-          <w:rFonts w:cs="Arial"/>
-        </w:rPr>
-      </w:pPr>
-    </w:p>
-    <w:p>
-      <w:pPr>
-        <w:spacing w:line="288" w:lineRule="auto"/>
-        <w:rPr>
-          <w:rFonts w:cs="Arial"/>
-          <w:color w:val="00B050"/>
-        </w:rPr>
-      </w:pPr>
-      <w:r>
-        <w:rPr>
-          <w:rFonts w:cs="Arial"/>
-          <w:color w:val="00B050"/>
-        </w:rPr>
-        <w:t xml:space="preserve">No plano de projeto, apresentamos a descrição do Sistema de Informatização para Clínicas Médicas (daqui por diante abreviado como SICLIM) que visa informatizar ao máximo as operações que ocorrem diariamente em uma clinica médica de pequeno/médio porte e que em alguns casos, ainda são manuais. Operações essas como cadastro de pacientes, marcação de consultas, histórico de ficha médica de um paciente, e calculo de ordenados a partir da quantidade de consultas realizadas pelos médicos, adicionando outros fatores necessários como </w:t>
-      </w:r>
-      <w:r>
-        <w:rPr>
-          <w:rFonts w:cs="Arial"/>
-          <w:color w:val="00B050"/>
-        </w:rPr>
-        <w:t>taxa de cada plano de saúde...</w:t>
-      </w:r>
     </w:p>
     <w:p>
       <w:pPr>
@@ -5087,6 +4990,134 @@
     </w:p>
     <w:p>
       <w:pPr>
+        <w:spacing w:line="288" w:lineRule="auto"/>
+        <w:rPr>
+          <w:rFonts w:cs="Arial"/>
+        </w:rPr>
+      </w:pPr>
+      <w:r>
+        <w:rPr>
+          <w:rFonts w:cs="Arial"/>
+        </w:rPr>
+        <w:t xml:space="preserve">No plano de projeto, será apresentado um software para controlar televisões AOC, denominado de </w:t>
+      </w:r>
+      <w:proofErr w:type="gramStart"/>
+      <w:r>
+        <w:rPr>
+          <w:rFonts w:cs="Arial"/>
+        </w:rPr>
+        <w:t>SecondScreen</w:t>
+      </w:r>
+      <w:proofErr w:type="gramEnd"/>
+      <w:r>
+        <w:rPr>
+          <w:rFonts w:cs="Arial"/>
+        </w:rPr>
+        <w:t xml:space="preserve">. O </w:t>
+      </w:r>
+      <w:proofErr w:type="gramStart"/>
+      <w:r>
+        <w:rPr>
+          <w:rFonts w:cs="Arial"/>
+        </w:rPr>
+        <w:t>SecondScreen</w:t>
+      </w:r>
+      <w:proofErr w:type="gramEnd"/>
+      <w:r>
+        <w:rPr>
+          <w:rFonts w:cs="Arial"/>
+        </w:rPr>
+        <w:t xml:space="preserve"> será um controle</w:t>
+      </w:r>
+      <w:r>
+        <w:rPr>
+          <w:rFonts w:cs="Arial"/>
+        </w:rPr>
+        <w:t>-</w:t>
+      </w:r>
+      <w:r>
+        <w:rPr>
+          <w:rFonts w:cs="Arial"/>
+        </w:rPr>
+        <w:t xml:space="preserve">remoto desenvolvido para a plataforma </w:t>
+      </w:r>
+      <w:proofErr w:type="spellStart"/>
+      <w:r>
+        <w:rPr>
+          <w:rFonts w:cs="Arial"/>
+        </w:rPr>
+        <w:t>Android</w:t>
+      </w:r>
+      <w:proofErr w:type="spellEnd"/>
+      <w:r>
+        <w:rPr>
+          <w:rFonts w:cs="Arial"/>
+        </w:rPr>
+        <w:t xml:space="preserve"> que irá se comunicar com a TV por meio de uma rede wireless local. </w:t>
+      </w:r>
+      <w:r>
+        <w:rPr>
+          <w:rFonts w:cs="Arial"/>
+        </w:rPr>
+        <w:t xml:space="preserve">Com ele será possível realizar as funções básicas que um controle-remoto comum oferece como mudar de canal, aumentar e diminuir volume, além de oferecer teclas de navegação (UP, DOWN, LEFT, RIGHT, ENTER) e teclas de atalhos (RED, GREEN, BLUE, YELLOW). </w:t>
+      </w:r>
+    </w:p>
+    <w:p>
+      <w:pPr>
+        <w:spacing w:line="288" w:lineRule="auto"/>
+        <w:rPr>
+          <w:rFonts w:cs="Arial"/>
+        </w:rPr>
+      </w:pPr>
+      <w:r>
+        <w:rPr>
+          <w:rFonts w:cs="Arial"/>
+        </w:rPr>
+        <w:t xml:space="preserve">Um grande destaque desse aplicativo será o teclado </w:t>
+      </w:r>
+      <w:r>
+        <w:rPr>
+          <w:rFonts w:cs="Arial"/>
+        </w:rPr>
+        <w:t>virtual</w:t>
+      </w:r>
+      <w:r>
+        <w:rPr>
+          <w:rFonts w:cs="Arial"/>
+        </w:rPr>
+        <w:t xml:space="preserve">, que em conjunto com as funcionalidades de uma </w:t>
+      </w:r>
+      <w:proofErr w:type="spellStart"/>
+      <w:proofErr w:type="gramStart"/>
+      <w:r>
+        <w:rPr>
+          <w:rFonts w:cs="Arial"/>
+        </w:rPr>
+        <w:t>SmartTv</w:t>
+      </w:r>
+      <w:proofErr w:type="spellEnd"/>
+      <w:proofErr w:type="gramEnd"/>
+      <w:r>
+        <w:rPr>
+          <w:rFonts w:cs="Arial"/>
+        </w:rPr>
+        <w:t xml:space="preserve"> irá facilitar a digitação de textos em páginas web e aplicativos específicos.</w:t>
+      </w:r>
+    </w:p>
+    <w:p>
+      <w:pPr>
+        <w:pStyle w:val="subitem2"/>
+        <w:numPr>
+          <w:ilvl w:val="0"/>
+          <w:numId w:val="0"/>
+        </w:numPr>
+        <w:rPr>
+          <w:b w:val="0"/>
+        </w:rPr>
+      </w:pPr>
+    </w:p>
+    <w:p>
+      <w:pPr>
         <w:pStyle w:val="Ttulo2"/>
         <w:numPr>
           <w:ilvl w:val="1"/>
@@ -5096,8 +5127,8 @@
           <w:rFonts w:cs="Arial"/>
         </w:rPr>
       </w:pPr>
-      <w:bookmarkStart w:id="22" w:name="_Toc269034571"/>
-      <w:bookmarkStart w:id="23" w:name="_Toc269035790"/>
+      <w:bookmarkStart w:id="21" w:name="_Toc269034571"/>
+      <w:bookmarkStart w:id="22" w:name="_Toc269035790"/>
       <w:r>
         <w:rPr>
           <w:rFonts w:cs="Arial"/>
@@ -5110,8 +5141,8 @@
         </w:rPr>
         <w:t xml:space="preserve"> Tempo</w:t>
       </w:r>
+      <w:bookmarkEnd w:id="21"/>
       <w:bookmarkEnd w:id="22"/>
-      <w:bookmarkEnd w:id="23"/>
     </w:p>
     <w:p>
       <w:pPr>
@@ -5141,13 +5172,13 @@
         <w:textAlignment w:val="baseline"/>
         <w:rPr>
           <w:rFonts w:cs="Arial"/>
-          <w:color w:val="000000"/>
-        </w:rPr>
-      </w:pPr>
-      <w:r>
-        <w:rPr>
-          <w:rFonts w:cs="Arial"/>
-          <w:color w:val="000000"/>
+          <w:color w:val="FF0000"/>
+        </w:rPr>
+      </w:pPr>
+      <w:r>
+        <w:rPr>
+          <w:rFonts w:cs="Arial"/>
+          <w:color w:val="FF0000"/>
         </w:rPr>
         <w:t xml:space="preserve">Estimar o tempo de cada atividade no início da disciplina, baseando-se na experiência do grupo. </w:t>
       </w:r>
@@ -5163,13 +5194,13 @@
         <w:textAlignment w:val="baseline"/>
         <w:rPr>
           <w:rFonts w:cs="Arial"/>
-          <w:color w:val="000000"/>
-        </w:rPr>
-      </w:pPr>
-      <w:r>
-        <w:rPr>
-          <w:rFonts w:cs="Arial"/>
-          <w:color w:val="000000"/>
+          <w:color w:val="FF0000"/>
+        </w:rPr>
+      </w:pPr>
+      <w:r>
+        <w:rPr>
+          <w:rFonts w:cs="Arial"/>
+          <w:color w:val="FF0000"/>
         </w:rPr>
         <w:t xml:space="preserve">Estimar o tempo de cada atividade no início e ao final do 1o mês, utilizando os formulários que serão enviados para o grupo. </w:t>
       </w:r>
@@ -5178,7 +5209,7 @@
           <w:rFonts w:cs="Arial"/>
           <w:i/>
           <w:iCs/>
-          <w:color w:val="000000"/>
+          <w:color w:val="FF0000"/>
         </w:rPr>
         <w:t>(</w:t>
       </w:r>
@@ -5188,7 +5219,7 @@
           <w:rFonts w:cs="Arial"/>
           <w:i/>
           <w:iCs/>
-          <w:color w:val="000000"/>
+          <w:color w:val="FF0000"/>
         </w:rPr>
         <w:t>Milestone</w:t>
       </w:r>
@@ -5198,9 +5229,29 @@
           <w:rFonts w:cs="Arial"/>
           <w:i/>
           <w:iCs/>
-          <w:color w:val="000000"/>
-        </w:rPr>
-        <w:t xml:space="preserve"> 1)</w:t>
+          <w:color w:val="FF0000"/>
+        </w:rPr>
+        <w:t xml:space="preserve"> </w:t>
+      </w:r>
+      <w:proofErr w:type="gramStart"/>
+      <w:r>
+        <w:rPr>
+          <w:rFonts w:cs="Arial"/>
+          <w:i/>
+          <w:iCs/>
+          <w:color w:val="FF0000"/>
+        </w:rPr>
+        <w:t>1</w:t>
+      </w:r>
+      <w:proofErr w:type="gramEnd"/>
+      <w:r>
+        <w:rPr>
+          <w:rFonts w:cs="Arial"/>
+          <w:i/>
+          <w:iCs/>
+          <w:color w:val="FF0000"/>
+        </w:rPr>
+        <w:t>)</w:t>
       </w:r>
     </w:p>
     <w:p>
@@ -5214,27 +5265,27 @@
         <w:textAlignment w:val="baseline"/>
         <w:rPr>
           <w:rFonts w:cs="Arial"/>
-          <w:color w:val="000000"/>
-        </w:rPr>
-      </w:pPr>
-      <w:r>
-        <w:rPr>
-          <w:rFonts w:cs="Arial"/>
-          <w:color w:val="000000"/>
+          <w:color w:val="FF0000"/>
+        </w:rPr>
+      </w:pPr>
+      <w:r>
+        <w:rPr>
+          <w:rFonts w:cs="Arial"/>
+          <w:color w:val="FF0000"/>
         </w:rPr>
         <w:t>Realizar a Estimativa de Esforço</w:t>
       </w:r>
       <w:r>
         <w:rPr>
           <w:rFonts w:cs="Arial"/>
-          <w:color w:val="000000"/>
+          <w:color w:val="FF0000"/>
         </w:rPr>
         <w:t xml:space="preserve"> (casos de uso)</w:t>
       </w:r>
       <w:r>
         <w:rPr>
           <w:rFonts w:cs="Arial"/>
-          <w:color w:val="000000"/>
+          <w:color w:val="FF0000"/>
         </w:rPr>
         <w:t xml:space="preserve">. </w:t>
       </w:r>
@@ -5243,7 +5294,7 @@
           <w:rFonts w:cs="Arial"/>
           <w:i/>
           <w:iCs/>
-          <w:color w:val="000000"/>
+          <w:color w:val="FF0000"/>
         </w:rPr>
         <w:t>(</w:t>
       </w:r>
@@ -5253,7 +5304,7 @@
           <w:rFonts w:cs="Arial"/>
           <w:i/>
           <w:iCs/>
-          <w:color w:val="000000"/>
+          <w:color w:val="FF0000"/>
         </w:rPr>
         <w:t>Milestone</w:t>
       </w:r>
@@ -5263,9 +5314,29 @@
           <w:rFonts w:cs="Arial"/>
           <w:i/>
           <w:iCs/>
-          <w:color w:val="000000"/>
-        </w:rPr>
-        <w:t xml:space="preserve"> 1)</w:t>
+          <w:color w:val="FF0000"/>
+        </w:rPr>
+        <w:t xml:space="preserve"> </w:t>
+      </w:r>
+      <w:proofErr w:type="gramStart"/>
+      <w:r>
+        <w:rPr>
+          <w:rFonts w:cs="Arial"/>
+          <w:i/>
+          <w:iCs/>
+          <w:color w:val="FF0000"/>
+        </w:rPr>
+        <w:t>1</w:t>
+      </w:r>
+      <w:proofErr w:type="gramEnd"/>
+      <w:r>
+        <w:rPr>
+          <w:rFonts w:cs="Arial"/>
+          <w:i/>
+          <w:iCs/>
+          <w:color w:val="FF0000"/>
+        </w:rPr>
+        <w:t>)</w:t>
       </w:r>
     </w:p>
     <w:p>
@@ -5281,13 +5352,13 @@
           <w:rFonts w:cs="Arial"/>
           <w:b/>
           <w:bCs/>
-          <w:color w:val="000000"/>
-        </w:rPr>
-      </w:pPr>
-      <w:r>
-        <w:rPr>
-          <w:rFonts w:cs="Arial"/>
-          <w:color w:val="000000"/>
+          <w:color w:val="FF0000"/>
+        </w:rPr>
+      </w:pPr>
+      <w:r>
+        <w:rPr>
+          <w:rFonts w:cs="Arial"/>
+          <w:color w:val="FF0000"/>
         </w:rPr>
         <w:t xml:space="preserve">Adicionar </w:t>
       </w:r>
@@ -5297,6 +5368,7 @@
           <w:rPr>
             <w:rStyle w:val="Hyperlink"/>
             <w:rFonts w:cs="Arial"/>
+            <w:color w:val="FF0000"/>
           </w:rPr>
           <w:t>template</w:t>
         </w:r>
@@ -5305,16 +5377,9 @@
       <w:r>
         <w:rPr>
           <w:rFonts w:cs="Arial"/>
-          <w:color w:val="000000"/>
-        </w:rPr>
-        <w:t xml:space="preserve"> </w:t>
-      </w:r>
-      <w:r>
-        <w:rPr>
-          <w:rFonts w:cs="Arial"/>
-          <w:color w:val="000000"/>
-        </w:rPr>
-        <w:t xml:space="preserve">da estimativa </w:t>
+          <w:color w:val="FF0000"/>
+        </w:rPr>
+        <w:t xml:space="preserve"> da estimativa </w:t>
       </w:r>
     </w:p>
     <w:p>
@@ -5328,13 +5393,13 @@
         <w:textAlignment w:val="baseline"/>
         <w:rPr>
           <w:rFonts w:cs="Arial"/>
-          <w:color w:val="000000"/>
-        </w:rPr>
-      </w:pPr>
-      <w:r>
-        <w:rPr>
-          <w:rFonts w:cs="Arial"/>
-          <w:color w:val="000000"/>
+          <w:color w:val="FF0000"/>
+        </w:rPr>
+      </w:pPr>
+      <w:r>
+        <w:rPr>
+          <w:rFonts w:cs="Arial"/>
+          <w:color w:val="FF0000"/>
         </w:rPr>
         <w:t xml:space="preserve">Definir cronograma de atividades para cada membro </w:t>
       </w:r>
@@ -5343,7 +5408,7 @@
           <w:rFonts w:cs="Arial"/>
           <w:i/>
           <w:iCs/>
-          <w:color w:val="000000"/>
+          <w:color w:val="FF0000"/>
         </w:rPr>
         <w:t>(</w:t>
       </w:r>
@@ -5353,7 +5418,7 @@
           <w:rFonts w:cs="Arial"/>
           <w:i/>
           <w:iCs/>
-          <w:color w:val="000000"/>
+          <w:color w:val="FF0000"/>
         </w:rPr>
         <w:t>Milestone</w:t>
       </w:r>
@@ -5363,9 +5428,29 @@
           <w:rFonts w:cs="Arial"/>
           <w:i/>
           <w:iCs/>
-          <w:color w:val="000000"/>
-        </w:rPr>
-        <w:t xml:space="preserve"> 1)</w:t>
+          <w:color w:val="FF0000"/>
+        </w:rPr>
+        <w:t xml:space="preserve"> </w:t>
+      </w:r>
+      <w:proofErr w:type="gramStart"/>
+      <w:r>
+        <w:rPr>
+          <w:rFonts w:cs="Arial"/>
+          <w:i/>
+          <w:iCs/>
+          <w:color w:val="FF0000"/>
+        </w:rPr>
+        <w:t>1</w:t>
+      </w:r>
+      <w:proofErr w:type="gramEnd"/>
+      <w:r>
+        <w:rPr>
+          <w:rFonts w:cs="Arial"/>
+          <w:i/>
+          <w:iCs/>
+          <w:color w:val="FF0000"/>
+        </w:rPr>
+        <w:t>)</w:t>
       </w:r>
     </w:p>
     <w:p>
@@ -5379,22 +5464,38 @@
         <w:textAlignment w:val="baseline"/>
         <w:rPr>
           <w:rFonts w:cs="Arial"/>
-          <w:color w:val="000000"/>
-        </w:rPr>
-      </w:pPr>
-      <w:r>
-        <w:rPr>
-          <w:rFonts w:cs="Arial"/>
-          <w:color w:val="000000"/>
-        </w:rPr>
-        <w:t xml:space="preserve">Descrever as estimativas no relatório. Lembrar de explicar qual a estimativa escolhida para a criação do cronograma de atividades </w:t>
+          <w:color w:val="FF0000"/>
+        </w:rPr>
+      </w:pPr>
+      <w:r>
+        <w:rPr>
+          <w:rFonts w:cs="Arial"/>
+          <w:color w:val="FF0000"/>
+        </w:rPr>
+        <w:t xml:space="preserve">Descrever as estimativas no relatório. </w:t>
+      </w:r>
+      <w:proofErr w:type="gramStart"/>
+      <w:r>
+        <w:rPr>
+          <w:rFonts w:cs="Arial"/>
+          <w:color w:val="FF0000"/>
+        </w:rPr>
+        <w:t>Lembrar de</w:t>
+      </w:r>
+      <w:proofErr w:type="gramEnd"/>
+      <w:r>
+        <w:rPr>
+          <w:rFonts w:cs="Arial"/>
+          <w:color w:val="FF0000"/>
+        </w:rPr>
+        <w:t xml:space="preserve"> explicar qual a estimativa escolhida para a criação do cronograma de atividades </w:t>
       </w:r>
       <w:r>
         <w:rPr>
           <w:rFonts w:cs="Arial"/>
           <w:i/>
           <w:iCs/>
-          <w:color w:val="000000"/>
+          <w:color w:val="FF0000"/>
         </w:rPr>
         <w:t>(</w:t>
       </w:r>
@@ -5404,7 +5505,7 @@
           <w:rFonts w:cs="Arial"/>
           <w:i/>
           <w:iCs/>
-          <w:color w:val="000000"/>
+          <w:color w:val="FF0000"/>
         </w:rPr>
         <w:t>Milestone</w:t>
       </w:r>
@@ -5414,7 +5515,7 @@
           <w:rFonts w:cs="Arial"/>
           <w:i/>
           <w:iCs/>
-          <w:color w:val="000000"/>
+          <w:color w:val="FF0000"/>
         </w:rPr>
         <w:t xml:space="preserve"> 1)</w:t>
       </w:r>
@@ -5430,13 +5531,13 @@
         <w:textAlignment w:val="baseline"/>
         <w:rPr>
           <w:rFonts w:cs="Arial"/>
-          <w:color w:val="000000"/>
-        </w:rPr>
-      </w:pPr>
-      <w:r>
-        <w:rPr>
-          <w:rFonts w:cs="Arial"/>
-          <w:color w:val="000000"/>
+          <w:color w:val="FF0000"/>
+        </w:rPr>
+      </w:pPr>
+      <w:r>
+        <w:rPr>
+          <w:rFonts w:cs="Arial"/>
+          <w:color w:val="FF0000"/>
         </w:rPr>
         <w:t xml:space="preserve">Atualizar cronograma de acordo com a evolução do projeto e expor resultado no documento final </w:t>
       </w:r>
@@ -5445,7 +5546,7 @@
           <w:rFonts w:cs="Arial"/>
           <w:i/>
           <w:iCs/>
-          <w:color w:val="000000"/>
+          <w:color w:val="FF0000"/>
         </w:rPr>
         <w:t>(Documento final)</w:t>
       </w:r>
@@ -5461,20 +5562,20 @@
         <w:textAlignment w:val="baseline"/>
         <w:rPr>
           <w:rFonts w:cs="Arial"/>
-          <w:color w:val="000000"/>
-        </w:rPr>
-      </w:pPr>
-      <w:r>
-        <w:rPr>
-          <w:rFonts w:cs="Arial"/>
-          <w:color w:val="000000"/>
+          <w:color w:val="FF0000"/>
+        </w:rPr>
+      </w:pPr>
+      <w:r>
+        <w:rPr>
+          <w:rFonts w:cs="Arial"/>
+          <w:color w:val="FF0000"/>
         </w:rPr>
         <w:t>Identificar o tempo real gasto em c</w:t>
       </w:r>
       <w:r>
         <w:rPr>
           <w:rFonts w:cs="Arial"/>
-          <w:color w:val="000000"/>
+          <w:color w:val="FF0000"/>
         </w:rPr>
         <w:t xml:space="preserve">ada atividade através do </w:t>
       </w:r>
@@ -5482,7 +5583,7 @@
       <w:r>
         <w:rPr>
           <w:rFonts w:cs="Arial"/>
-          <w:color w:val="000000"/>
+          <w:color w:val="FF0000"/>
         </w:rPr>
         <w:t>Thymer</w:t>
       </w:r>
@@ -5490,7 +5591,7 @@
       <w:r>
         <w:rPr>
           <w:rFonts w:cs="Arial"/>
-          <w:color w:val="000000"/>
+          <w:color w:val="FF0000"/>
         </w:rPr>
         <w:t xml:space="preserve">, adicionar </w:t>
       </w:r>
@@ -5498,7 +5599,7 @@
       <w:r>
         <w:rPr>
           <w:rFonts w:cs="Arial"/>
-          <w:color w:val="000000"/>
+          <w:color w:val="FF0000"/>
         </w:rPr>
         <w:t>printscreen</w:t>
       </w:r>
@@ -5506,7 +5607,7 @@
       <w:r>
         <w:rPr>
           <w:rFonts w:cs="Arial"/>
-          <w:color w:val="000000"/>
+          <w:color w:val="FF0000"/>
         </w:rPr>
         <w:t>.</w:t>
       </w:r>
@@ -5522,13 +5623,13 @@
         <w:textAlignment w:val="baseline"/>
         <w:rPr>
           <w:rFonts w:cs="Arial"/>
-          <w:color w:val="000000"/>
-        </w:rPr>
-      </w:pPr>
-      <w:r>
-        <w:rPr>
-          <w:rFonts w:cs="Arial"/>
-          <w:color w:val="000000"/>
+          <w:color w:val="FF0000"/>
+        </w:rPr>
+      </w:pPr>
+      <w:r>
+        <w:rPr>
+          <w:rFonts w:cs="Arial"/>
+          <w:color w:val="FF0000"/>
         </w:rPr>
         <w:t xml:space="preserve">Preencher o 3º formulário que será enviado para o grupo com o valor real </w:t>
       </w:r>
@@ -5537,10 +5638,12 @@
           <w:rFonts w:cs="Arial"/>
           <w:i/>
           <w:iCs/>
-          <w:color w:val="000000"/>
+          <w:color w:val="FF0000"/>
         </w:rPr>
         <w:t>(Documento Final)</w:t>
       </w:r>
+      <w:bookmarkStart w:id="23" w:name="_GoBack"/>
+      <w:bookmarkEnd w:id="23"/>
     </w:p>
     <w:p>
       <w:pPr>
@@ -5553,22 +5656,38 @@
         <w:textAlignment w:val="baseline"/>
         <w:rPr>
           <w:rFonts w:cs="Arial"/>
-          <w:color w:val="000000"/>
-        </w:rPr>
-      </w:pPr>
-      <w:r>
-        <w:rPr>
-          <w:rFonts w:cs="Arial"/>
-          <w:color w:val="000000"/>
-        </w:rPr>
-        <w:t xml:space="preserve">Analisar e comparar os valores dados em cada estimativa e no configuração do cronograma de atividades ao término do projeto </w:t>
+          <w:color w:val="FF0000"/>
+        </w:rPr>
+      </w:pPr>
+      <w:r>
+        <w:rPr>
+          <w:rFonts w:cs="Arial"/>
+          <w:color w:val="FF0000"/>
+        </w:rPr>
+        <w:t xml:space="preserve">Analisar e comparar os valores dados em cada estimativa e </w:t>
+      </w:r>
+      <w:proofErr w:type="gramStart"/>
+      <w:r>
+        <w:rPr>
+          <w:rFonts w:cs="Arial"/>
+          <w:color w:val="FF0000"/>
+        </w:rPr>
+        <w:t>no configuração</w:t>
+      </w:r>
+      <w:proofErr w:type="gramEnd"/>
+      <w:r>
+        <w:rPr>
+          <w:rFonts w:cs="Arial"/>
+          <w:color w:val="FF0000"/>
+        </w:rPr>
+        <w:t xml:space="preserve"> do cronograma de atividades ao término do projeto </w:t>
       </w:r>
       <w:r>
         <w:rPr>
           <w:rFonts w:cs="Arial"/>
           <w:i/>
           <w:iCs/>
-          <w:color w:val="000000"/>
+          <w:color w:val="FF0000"/>
         </w:rPr>
         <w:t>(Documento final)</w:t>
       </w:r>
@@ -5584,15 +5703,31 @@
         <w:textAlignment w:val="baseline"/>
         <w:rPr>
           <w:rFonts w:cs="Arial"/>
-          <w:color w:val="000000"/>
-        </w:rPr>
-      </w:pPr>
-      <w:r>
-        <w:rPr>
-          <w:rFonts w:cs="Arial"/>
-          <w:color w:val="000000"/>
-        </w:rPr>
-        <w:t xml:space="preserve">Acertou? Errou? Por que? </w:t>
+          <w:color w:val="FF0000"/>
+        </w:rPr>
+      </w:pPr>
+      <w:r>
+        <w:rPr>
+          <w:rFonts w:cs="Arial"/>
+          <w:color w:val="FF0000"/>
+        </w:rPr>
+        <w:t xml:space="preserve">Acertou? Errou? </w:t>
+      </w:r>
+      <w:proofErr w:type="gramStart"/>
+      <w:r>
+        <w:rPr>
+          <w:rFonts w:cs="Arial"/>
+          <w:color w:val="FF0000"/>
+        </w:rPr>
+        <w:t>Por que</w:t>
+      </w:r>
+      <w:proofErr w:type="gramEnd"/>
+      <w:r>
+        <w:rPr>
+          <w:rFonts w:cs="Arial"/>
+          <w:color w:val="FF0000"/>
+        </w:rPr>
+        <w:t xml:space="preserve">? </w:t>
       </w:r>
     </w:p>
     <w:p>
@@ -5606,13 +5741,13 @@
         <w:textAlignment w:val="baseline"/>
         <w:rPr>
           <w:rFonts w:cs="Arial"/>
-          <w:color w:val="000000"/>
-        </w:rPr>
-      </w:pPr>
-      <w:r>
-        <w:rPr>
-          <w:rFonts w:cs="Arial"/>
-          <w:color w:val="000000"/>
+          <w:color w:val="FF0000"/>
+        </w:rPr>
+      </w:pPr>
+      <w:r>
+        <w:rPr>
+          <w:rFonts w:cs="Arial"/>
+          <w:color w:val="FF0000"/>
         </w:rPr>
         <w:t>Subestimou alguma atividade? Qual?</w:t>
       </w:r>
@@ -5628,13 +5763,13 @@
         <w:textAlignment w:val="baseline"/>
         <w:rPr>
           <w:rFonts w:cs="Arial"/>
-          <w:color w:val="000000"/>
-        </w:rPr>
-      </w:pPr>
-      <w:r>
-        <w:rPr>
-          <w:rFonts w:cs="Arial"/>
-          <w:color w:val="000000"/>
+          <w:color w:val="FF0000"/>
+        </w:rPr>
+      </w:pPr>
+      <w:r>
+        <w:rPr>
+          <w:rFonts w:cs="Arial"/>
+          <w:color w:val="FF0000"/>
         </w:rPr>
         <w:t>O que vocês podem fazer para acertar na estimativa de tempo para um próximo projeto? Analise cada atividade separadamente.</w:t>
       </w:r>
@@ -5826,6 +5961,7 @@
           <w:rFonts w:cs="Arial"/>
           <w:b w:val="0"/>
         </w:rPr>
+        <w:lastRenderedPageBreak/>
         <w:t>Relatório do Word (4 e 7)</w:t>
       </w:r>
     </w:p>
@@ -5866,7 +6002,6 @@
         <w:rPr>
           <w:rFonts w:cs="Arial"/>
         </w:rPr>
-        <w:lastRenderedPageBreak/>
         <w:t>Descrição das Estimativas</w:t>
       </w:r>
       <w:bookmarkEnd w:id="24"/>
@@ -5877,6 +6012,36 @@
         <w:spacing w:line="288" w:lineRule="auto"/>
         <w:rPr>
           <w:rFonts w:cs="Arial"/>
+        </w:rPr>
+      </w:pPr>
+    </w:p>
+    <w:p>
+      <w:pPr>
+        <w:pStyle w:val="infoblue"/>
+        <w:ind w:left="0"/>
+        <w:jc w:val="center"/>
+        <w:rPr>
+          <w:rFonts w:ascii="Arial" w:hAnsi="Arial" w:cs="Arial"/>
+          <w:i w:val="0"/>
+          <w:iCs w:val="0"/>
+          <w:color w:val="00B050"/>
+          <w:sz w:val="22"/>
+          <w:szCs w:val="22"/>
+        </w:rPr>
+      </w:pPr>
+    </w:p>
+    <w:p>
+      <w:pPr>
+        <w:pStyle w:val="infoblue"/>
+        <w:ind w:left="0"/>
+        <w:jc w:val="center"/>
+        <w:rPr>
+          <w:rFonts w:ascii="Arial" w:hAnsi="Arial" w:cs="Arial"/>
+          <w:i w:val="0"/>
+          <w:iCs w:val="0"/>
+          <w:color w:val="00B050"/>
+          <w:sz w:val="22"/>
+          <w:szCs w:val="22"/>
         </w:rPr>
       </w:pPr>
     </w:p>
@@ -5905,10 +6070,10 @@
           <w:szCs w:val="22"/>
         </w:rPr>
         <w:drawing>
-          <wp:inline distT="0" distB="0" distL="0" distR="0" wp14:anchorId="02D63C71" wp14:editId="6FD97D0F">
-            <wp:extent cx="5274945" cy="2395855"/>
-            <wp:effectExtent l="25400" t="0" r="8255" b="0"/>
-            <wp:docPr id="7" name="Picture 1"/>
+          <wp:inline distT="0" distB="0" distL="0" distR="0" wp14:anchorId="33BFB45D" wp14:editId="608622AB">
+            <wp:extent cx="6119495" cy="6523355"/>
+            <wp:effectExtent l="0" t="0" r="0" b="0"/>
+            <wp:docPr id="4" name="Imagem 4"/>
             <wp:cNvGraphicFramePr>
               <a:graphicFrameLocks xmlns:a="http://schemas.openxmlformats.org/drawingml/2006/main" noChangeAspect="1"/>
             </wp:cNvGraphicFramePr>
@@ -5916,33 +6081,29 @@
               <a:graphicData uri="http://schemas.openxmlformats.org/drawingml/2006/picture">
                 <pic:pic xmlns:pic="http://schemas.openxmlformats.org/drawingml/2006/picture">
                   <pic:nvPicPr>
-                    <pic:cNvPr id="0" name="Picture 1"/>
-                    <pic:cNvPicPr>
-                      <a:picLocks noChangeAspect="1" noChangeArrowheads="1"/>
-                    </pic:cNvPicPr>
+                    <pic:cNvPr id="0" name="cronograma1.png"/>
+                    <pic:cNvPicPr/>
                   </pic:nvPicPr>
                   <pic:blipFill>
-                    <a:blip r:embed="rId11" cstate="print"/>
-                    <a:srcRect/>
+                    <a:blip r:embed="rId11">
+                      <a:extLst>
+                        <a:ext uri="{28A0092B-C50C-407E-A947-70E740481C1C}">
+                          <a14:useLocalDpi xmlns:a14="http://schemas.microsoft.com/office/drawing/2010/main" val="0"/>
+                        </a:ext>
+                      </a:extLst>
+                    </a:blip>
                     <a:stretch>
                       <a:fillRect/>
                     </a:stretch>
                   </pic:blipFill>
-                  <pic:spPr bwMode="auto">
+                  <pic:spPr>
                     <a:xfrm>
                       <a:off x="0" y="0"/>
-                      <a:ext cx="5274945" cy="2395855"/>
+                      <a:ext cx="6119495" cy="6523355"/>
                     </a:xfrm>
                     <a:prstGeom prst="rect">
                       <a:avLst/>
                     </a:prstGeom>
-                    <a:noFill/>
-                    <a:ln w="9525">
-                      <a:noFill/>
-                      <a:miter lim="800000"/>
-                      <a:headEnd/>
-                      <a:tailEnd/>
-                    </a:ln>
                   </pic:spPr>
                 </pic:pic>
               </a:graphicData>
@@ -5954,6 +6115,7 @@
     <w:p>
       <w:pPr>
         <w:pStyle w:val="infoblue"/>
+        <w:ind w:left="0"/>
         <w:jc w:val="center"/>
         <w:rPr>
           <w:rFonts w:ascii="Arial" w:hAnsi="Arial" w:cs="Arial"/>
@@ -5964,7 +6126,12 @@
           <w:szCs w:val="22"/>
         </w:rPr>
       </w:pPr>
-      <w:r>
+    </w:p>
+    <w:p>
+      <w:pPr>
+        <w:pStyle w:val="infoblue"/>
+        <w:ind w:left="0"/>
+        <w:jc w:val="center"/>
         <w:rPr>
           <w:rFonts w:ascii="Arial" w:hAnsi="Arial" w:cs="Arial"/>
           <w:i w:val="0"/>
@@ -5973,14 +6140,65 @@
           <w:sz w:val="22"/>
           <w:szCs w:val="22"/>
         </w:rPr>
-        <w:t>Figura 1 – Cronograma do projeto inicial</w:t>
+      </w:pPr>
+      <w:r>
+        <w:rPr>
+          <w:rFonts w:ascii="Arial" w:hAnsi="Arial" w:cs="Arial"/>
+          <w:i w:val="0"/>
+          <w:iCs w:val="0"/>
+          <w:noProof/>
+          <w:color w:val="00B050"/>
+          <w:sz w:val="22"/>
+          <w:szCs w:val="22"/>
+        </w:rPr>
+        <w:lastRenderedPageBreak/>
+        <w:drawing>
+          <wp:inline distT="0" distB="0" distL="0" distR="0" wp14:anchorId="2CEF1931" wp14:editId="644A1AC0">
+            <wp:extent cx="6119495" cy="6781800"/>
+            <wp:effectExtent l="0" t="0" r="0" b="0"/>
+            <wp:docPr id="5" name="Imagem 5"/>
+            <wp:cNvGraphicFramePr>
+              <a:graphicFrameLocks xmlns:a="http://schemas.openxmlformats.org/drawingml/2006/main" noChangeAspect="1"/>
+            </wp:cNvGraphicFramePr>
+            <a:graphic xmlns:a="http://schemas.openxmlformats.org/drawingml/2006/main">
+              <a:graphicData uri="http://schemas.openxmlformats.org/drawingml/2006/picture">
+                <pic:pic xmlns:pic="http://schemas.openxmlformats.org/drawingml/2006/picture">
+                  <pic:nvPicPr>
+                    <pic:cNvPr id="0" name="cronograma2.png"/>
+                    <pic:cNvPicPr/>
+                  </pic:nvPicPr>
+                  <pic:blipFill>
+                    <a:blip r:embed="rId12">
+                      <a:extLst>
+                        <a:ext uri="{28A0092B-C50C-407E-A947-70E740481C1C}">
+                          <a14:useLocalDpi xmlns:a14="http://schemas.microsoft.com/office/drawing/2010/main" val="0"/>
+                        </a:ext>
+                      </a:extLst>
+                    </a:blip>
+                    <a:stretch>
+                      <a:fillRect/>
+                    </a:stretch>
+                  </pic:blipFill>
+                  <pic:spPr>
+                    <a:xfrm>
+                      <a:off x="0" y="0"/>
+                      <a:ext cx="6119495" cy="6781800"/>
+                    </a:xfrm>
+                    <a:prstGeom prst="rect">
+                      <a:avLst/>
+                    </a:prstGeom>
+                  </pic:spPr>
+                </pic:pic>
+              </a:graphicData>
+            </a:graphic>
+          </wp:inline>
+        </w:drawing>
       </w:r>
     </w:p>
     <w:p>
       <w:pPr>
         <w:pStyle w:val="infoblue"/>
-        <w:ind w:left="0"/>
-        <w:jc w:val="both"/>
+        <w:jc w:val="center"/>
         <w:rPr>
           <w:rFonts w:ascii="Arial" w:hAnsi="Arial" w:cs="Arial"/>
           <w:i w:val="0"/>
@@ -5990,12 +6208,7 @@
           <w:szCs w:val="22"/>
         </w:rPr>
       </w:pPr>
-    </w:p>
-    <w:p>
-      <w:pPr>
-        <w:pStyle w:val="infoblue"/>
-        <w:ind w:left="0"/>
-        <w:jc w:val="both"/>
+      <w:r>
         <w:rPr>
           <w:rFonts w:ascii="Arial" w:hAnsi="Arial" w:cs="Arial"/>
           <w:i w:val="0"/>
@@ -6004,8 +6217,37 @@
           <w:sz w:val="22"/>
           <w:szCs w:val="22"/>
         </w:rPr>
-      </w:pPr>
-      <w:r>
+        <w:t>Link para o cronograma:</w:t>
+      </w:r>
+      <w:r>
+        <w:rPr>
+          <w:rFonts w:ascii="Arial" w:hAnsi="Arial" w:cs="Arial"/>
+          <w:i w:val="0"/>
+          <w:iCs w:val="0"/>
+          <w:color w:val="00B050"/>
+          <w:sz w:val="22"/>
+          <w:szCs w:val="22"/>
+        </w:rPr>
+        <w:t xml:space="preserve"> </w:t>
+      </w:r>
+      <w:hyperlink r:id="rId13" w:history="1">
+        <w:r>
+          <w:rPr>
+            <w:rStyle w:val="Hyperlink"/>
+            <w:rFonts w:ascii="Arial" w:hAnsi="Arial" w:cs="Arial"/>
+            <w:i w:val="0"/>
+            <w:iCs w:val="0"/>
+            <w:sz w:val="22"/>
+            <w:szCs w:val="22"/>
+          </w:rPr>
+          <w:t>clique aqui</w:t>
+        </w:r>
+      </w:hyperlink>
+    </w:p>
+    <w:p>
+      <w:pPr>
+        <w:pStyle w:val="infoblue"/>
+        <w:jc w:val="center"/>
         <w:rPr>
           <w:rFonts w:ascii="Arial" w:hAnsi="Arial" w:cs="Arial"/>
           <w:i w:val="0"/>
@@ -6014,14 +6256,109 @@
           <w:sz w:val="22"/>
           <w:szCs w:val="22"/>
         </w:rPr>
-        <w:t>Façam o detalhamento das tarefas e quem foi responsável por cada tarefa</w:t>
+      </w:pPr>
+      <w:r>
+        <w:rPr>
+          <w:rFonts w:ascii="Arial" w:hAnsi="Arial" w:cs="Arial"/>
+          <w:i w:val="0"/>
+          <w:iCs w:val="0"/>
+          <w:color w:val="auto"/>
+          <w:sz w:val="22"/>
+          <w:szCs w:val="22"/>
+        </w:rPr>
+        <w:t>Figura 1 – Cronograma do projeto inicial</w:t>
+      </w:r>
+      <w:r>
+        <w:rPr>
+          <w:rFonts w:ascii="Arial" w:hAnsi="Arial" w:cs="Arial"/>
+          <w:i w:val="0"/>
+          <w:iCs w:val="0"/>
+          <w:color w:val="auto"/>
+          <w:sz w:val="22"/>
+          <w:szCs w:val="22"/>
+        </w:rPr>
+        <w:t xml:space="preserve"> / estimativa de tempo</w:t>
+      </w:r>
+    </w:p>
+    <w:p>
+      <w:pPr>
+        <w:pStyle w:val="Ttulo1"/>
+        <w:numPr>
+          <w:ilvl w:val="0"/>
+          <w:numId w:val="0"/>
+        </w:numPr>
+        <w:pBdr>
+          <w:top w:val="none" w:sz="0" w:space="0" w:color="auto"/>
+          <w:left w:val="none" w:sz="0" w:space="0" w:color="auto"/>
+          <w:bottom w:val="none" w:sz="0" w:space="0" w:color="auto"/>
+          <w:right w:val="none" w:sz="0" w:space="0" w:color="auto"/>
+        </w:pBdr>
+        <w:shd w:val="clear" w:color="auto" w:fill="auto"/>
+        <w:spacing w:line="288" w:lineRule="auto"/>
+        <w:jc w:val="center"/>
+        <w:rPr>
+          <w:rFonts w:cs="Arial"/>
+          <w:b w:val="0"/>
+          <w:color w:val="00B050"/>
+          <w:sz w:val="22"/>
+        </w:rPr>
+      </w:pPr>
+      <w:r>
+        <w:rPr>
+          <w:rFonts w:cs="Arial"/>
+          <w:b w:val="0"/>
+          <w:noProof/>
+          <w:color w:val="00B050"/>
+          <w:sz w:val="22"/>
+        </w:rPr>
+        <w:lastRenderedPageBreak/>
+        <w:drawing>
+          <wp:inline distT="0" distB="0" distL="0" distR="0" wp14:anchorId="6212A637" wp14:editId="242AE27A">
+            <wp:extent cx="6701931" cy="4126727"/>
+            <wp:effectExtent l="0" t="0" r="0" b="0"/>
+            <wp:docPr id="6" name="Imagem 6"/>
+            <wp:cNvGraphicFramePr>
+              <a:graphicFrameLocks xmlns:a="http://schemas.openxmlformats.org/drawingml/2006/main" noChangeAspect="1"/>
+            </wp:cNvGraphicFramePr>
+            <a:graphic xmlns:a="http://schemas.openxmlformats.org/drawingml/2006/main">
+              <a:graphicData uri="http://schemas.openxmlformats.org/drawingml/2006/picture">
+                <pic:pic xmlns:pic="http://schemas.openxmlformats.org/drawingml/2006/picture">
+                  <pic:nvPicPr>
+                    <pic:cNvPr id="0" name="planilhaTarefasData.png"/>
+                    <pic:cNvPicPr/>
+                  </pic:nvPicPr>
+                  <pic:blipFill>
+                    <a:blip r:embed="rId14">
+                      <a:extLst>
+                        <a:ext uri="{28A0092B-C50C-407E-A947-70E740481C1C}">
+                          <a14:useLocalDpi xmlns:a14="http://schemas.microsoft.com/office/drawing/2010/main" val="0"/>
+                        </a:ext>
+                      </a:extLst>
+                    </a:blip>
+                    <a:stretch>
+                      <a:fillRect/>
+                    </a:stretch>
+                  </pic:blipFill>
+                  <pic:spPr>
+                    <a:xfrm>
+                      <a:off x="0" y="0"/>
+                      <a:ext cx="6700460" cy="4125821"/>
+                    </a:xfrm>
+                    <a:prstGeom prst="rect">
+                      <a:avLst/>
+                    </a:prstGeom>
+                  </pic:spPr>
+                </pic:pic>
+              </a:graphicData>
+            </a:graphic>
+          </wp:inline>
+        </w:drawing>
       </w:r>
     </w:p>
     <w:p>
       <w:pPr>
         <w:pStyle w:val="infoblue"/>
-        <w:ind w:left="0"/>
-        <w:jc w:val="both"/>
+        <w:jc w:val="center"/>
         <w:rPr>
           <w:rFonts w:ascii="Arial" w:hAnsi="Arial" w:cs="Arial"/>
           <w:i w:val="0"/>
@@ -6031,80 +6368,18 @@
           <w:szCs w:val="22"/>
         </w:rPr>
       </w:pPr>
-    </w:p>
-    <w:p>
-      <w:pPr>
-        <w:pStyle w:val="Ttulo1"/>
-        <w:numPr>
-          <w:ilvl w:val="0"/>
-          <w:numId w:val="0"/>
-        </w:numPr>
-        <w:spacing w:line="288" w:lineRule="auto"/>
-        <w:jc w:val="center"/>
-        <w:rPr>
-          <w:rFonts w:cs="Arial"/>
-          <w:b w:val="0"/>
-          <w:color w:val="00B050"/>
+      <w:r>
+        <w:rPr>
+          <w:rFonts w:ascii="Arial" w:hAnsi="Arial" w:cs="Arial"/>
+          <w:i w:val="0"/>
+          <w:iCs w:val="0"/>
+          <w:color w:val="auto"/>
           <w:sz w:val="22"/>
-        </w:rPr>
-      </w:pPr>
-      <w:r>
-        <w:rPr>
-          <w:rFonts w:cs="Arial"/>
-          <w:b w:val="0"/>
-          <w:noProof/>
-          <w:color w:val="00B050"/>
-          <w:sz w:val="22"/>
-        </w:rPr>
-        <w:drawing>
-          <wp:inline distT="0" distB="0" distL="0" distR="0" wp14:anchorId="059FA9A2" wp14:editId="593B55BC">
-            <wp:extent cx="4089400" cy="1828800"/>
-            <wp:effectExtent l="25400" t="0" r="0" b="0"/>
-            <wp:docPr id="8" name="P 1"/>
-            <wp:cNvGraphicFramePr/>
-            <a:graphic xmlns:a="http://schemas.openxmlformats.org/drawingml/2006/main">
-              <a:graphicData uri="http://schemas.openxmlformats.org/drawingml/2006/picture">
-                <pic:pic xmlns:pic="http://schemas.openxmlformats.org/drawingml/2006/picture">
-                  <pic:nvPicPr>
-                    <pic:cNvPr id="0" name="Picture 3"/>
-                    <pic:cNvPicPr>
-                      <a:picLocks noChangeArrowheads="1"/>
-                    </pic:cNvPicPr>
-                  </pic:nvPicPr>
-                  <pic:blipFill>
-                    <a:blip r:embed="rId12" cstate="print"/>
-                    <a:srcRect/>
-                    <a:stretch>
-                      <a:fillRect/>
-                    </a:stretch>
-                  </pic:blipFill>
-                  <pic:spPr bwMode="auto">
-                    <a:xfrm>
-                      <a:off x="0" y="0"/>
-                      <a:ext cx="4093553" cy="1830657"/>
-                    </a:xfrm>
-                    <a:prstGeom prst="rect">
-                      <a:avLst/>
-                    </a:prstGeom>
-                    <a:noFill/>
-                    <a:ln w="12700">
-                      <a:noFill/>
-                      <a:miter lim="800000"/>
-                      <a:headEnd/>
-                      <a:tailEnd/>
-                    </a:ln>
-                  </pic:spPr>
-                </pic:pic>
-              </a:graphicData>
-            </a:graphic>
-          </wp:inline>
-        </w:drawing>
-      </w:r>
-    </w:p>
-    <w:p>
-      <w:pPr>
-        <w:pStyle w:val="infoblue"/>
-        <w:jc w:val="center"/>
+          <w:szCs w:val="22"/>
+        </w:rPr>
+        <w:t>Link para planilha:</w:t>
+      </w:r>
+      <w:r>
         <w:rPr>
           <w:rFonts w:ascii="Arial" w:hAnsi="Arial" w:cs="Arial"/>
           <w:i w:val="0"/>
@@ -6113,24 +6388,52 @@
           <w:sz w:val="22"/>
           <w:szCs w:val="22"/>
         </w:rPr>
-      </w:pPr>
-      <w:r>
+        <w:t xml:space="preserve"> </w:t>
+      </w:r>
+      <w:hyperlink r:id="rId15" w:anchor="gid=0" w:history="1">
+        <w:r>
+          <w:rPr>
+            <w:rStyle w:val="Hyperlink"/>
+            <w:rFonts w:ascii="Arial" w:hAnsi="Arial" w:cs="Arial"/>
+            <w:i w:val="0"/>
+            <w:iCs w:val="0"/>
+            <w:sz w:val="22"/>
+            <w:szCs w:val="22"/>
+          </w:rPr>
+          <w:t>clique aqui</w:t>
+        </w:r>
+      </w:hyperlink>
+    </w:p>
+    <w:p>
+      <w:pPr>
+        <w:pStyle w:val="infoblue"/>
+        <w:jc w:val="center"/>
         <w:rPr>
           <w:rFonts w:ascii="Arial" w:hAnsi="Arial" w:cs="Arial"/>
           <w:i w:val="0"/>
           <w:iCs w:val="0"/>
-          <w:color w:val="00B050"/>
+          <w:color w:val="auto"/>
           <w:sz w:val="22"/>
           <w:szCs w:val="22"/>
         </w:rPr>
-        <w:t>Figura 2 – Alocação de Pessoas e</w:t>
-      </w:r>
+      </w:pPr>
       <w:r>
         <w:rPr>
           <w:rFonts w:ascii="Arial" w:hAnsi="Arial" w:cs="Arial"/>
           <w:i w:val="0"/>
           <w:iCs w:val="0"/>
-          <w:color w:val="00B050"/>
+          <w:color w:val="auto"/>
+          <w:sz w:val="22"/>
+          <w:szCs w:val="22"/>
+        </w:rPr>
+        <w:t>Figura 2 – Alocação de Pessoas e</w:t>
+      </w:r>
+      <w:r>
+        <w:rPr>
+          <w:rFonts w:ascii="Arial" w:hAnsi="Arial" w:cs="Arial"/>
+          <w:i w:val="0"/>
+          <w:iCs w:val="0"/>
+          <w:color w:val="auto"/>
           <w:sz w:val="22"/>
           <w:szCs w:val="22"/>
         </w:rPr>
@@ -6239,7 +6542,6 @@
         <w:rPr>
           <w:rFonts w:cs="Arial"/>
         </w:rPr>
-        <w:lastRenderedPageBreak/>
         <w:t>Gerência do</w:t>
       </w:r>
       <w:r>
@@ -6323,7 +6625,7 @@
         </w:rPr>
         <w:t xml:space="preserve">Adicionar </w:t>
       </w:r>
-      <w:hyperlink r:id="rId13" w:history="1">
+      <w:hyperlink r:id="rId16" w:history="1">
         <w:proofErr w:type="spellStart"/>
         <w:r>
           <w:rPr>
@@ -6436,6 +6738,7 @@
         <w:rPr>
           <w:rFonts w:cs="Arial"/>
         </w:rPr>
+        <w:lastRenderedPageBreak/>
         <w:t> </w:t>
       </w:r>
     </w:p>
@@ -7024,7 +7327,6 @@
                 <w:color w:val="FFFFFF"/>
                 <w:szCs w:val="16"/>
               </w:rPr>
-              <w:lastRenderedPageBreak/>
               <w:t>Classificação do Risco</w:t>
             </w:r>
           </w:p>
@@ -7305,7 +7607,17 @@
                 <w:sz w:val="20"/>
                 <w:szCs w:val="16"/>
               </w:rPr>
-              <w:t>Tempo de desenvolvimento não ideal</w:t>
+              <w:t xml:space="preserve">Tempo de desenvolvimento não </w:t>
+            </w:r>
+            <w:r>
+              <w:rPr>
+                <w:rFonts w:cs="Arial"/>
+                <w:color w:val="00B050"/>
+                <w:sz w:val="20"/>
+                <w:szCs w:val="16"/>
+              </w:rPr>
+              <w:lastRenderedPageBreak/>
+              <w:t>ideal</w:t>
             </w:r>
           </w:p>
         </w:tc>
@@ -7331,6 +7643,7 @@
                 <w:sz w:val="20"/>
                 <w:szCs w:val="16"/>
               </w:rPr>
+              <w:lastRenderedPageBreak/>
               <w:t>Gerenciamento de cronograma e pontualidade</w:t>
             </w:r>
           </w:p>
@@ -7362,6 +7675,7 @@
                 <w:sz w:val="20"/>
                 <w:szCs w:val="16"/>
               </w:rPr>
+              <w:lastRenderedPageBreak/>
               <w:t>Médio</w:t>
             </w:r>
           </w:p>
@@ -8136,7 +8450,6 @@
           <w:sz w:val="26"/>
           <w:szCs w:val="26"/>
         </w:rPr>
-        <w:lastRenderedPageBreak/>
         <w:t>3</w:t>
       </w:r>
       <w:r>
@@ -8374,6 +8687,7 @@
         <w:rPr>
           <w:rFonts w:cs="Arial"/>
         </w:rPr>
+        <w:lastRenderedPageBreak/>
         <w:t xml:space="preserve">Descrever os requisitos funcionais (RF) e não-funcionais (RNF) do sistema em um documento </w:t>
       </w:r>
       <w:r>
@@ -9305,7 +9619,6 @@
         <w:rPr>
           <w:rFonts w:cs="Arial"/>
         </w:rPr>
-        <w:lastRenderedPageBreak/>
         <w:t>Segurança</w:t>
       </w:r>
       <w:bookmarkEnd w:id="48"/>
@@ -9675,7 +9988,15 @@
                 <w:rFonts w:cs="Arial"/>
                 <w:color w:val="00B050"/>
               </w:rPr>
-              <w:t>As informações sobre o turista permanecerão armazenadas apenas no banco de dados do hotel, não sendo armazenadas no banco de dados do sistema.</w:t>
+              <w:t xml:space="preserve">As informações sobre o turista permanecerão armazenadas </w:t>
+            </w:r>
+            <w:r>
+              <w:rPr>
+                <w:rFonts w:cs="Arial"/>
+                <w:color w:val="00B050"/>
+              </w:rPr>
+              <w:lastRenderedPageBreak/>
+              <w:t>apenas no banco de dados do hotel, não sendo armazenadas no banco de dados do sistema.</w:t>
             </w:r>
           </w:p>
         </w:tc>
@@ -9692,6 +10013,7 @@
         <w:rPr>
           <w:rFonts w:cs="Arial"/>
         </w:rPr>
+        <w:lastRenderedPageBreak/>
         <w:t> </w:t>
       </w:r>
     </w:p>
@@ -10510,7 +10832,6 @@
         <w:rPr>
           <w:rFonts w:cs="Arial"/>
         </w:rPr>
-        <w:lastRenderedPageBreak/>
         <w:t>Requisitos Funcionais</w:t>
       </w:r>
       <w:bookmarkEnd w:id="59"/>
@@ -10716,6 +11037,7 @@
                 <w:bCs/>
                 <w:color w:val="00B050"/>
               </w:rPr>
+              <w:lastRenderedPageBreak/>
               <w:t>RF-01</w:t>
             </w:r>
             <w:bookmarkEnd w:id="61"/>
@@ -13329,15 +13651,7 @@
                 <w:rFonts w:cs="Arial"/>
                 <w:color w:val="00B050"/>
               </w:rPr>
-              <w:t xml:space="preserve">O usuário cadastrado no banco de dados do </w:t>
-            </w:r>
-            <w:r>
-              <w:rPr>
-                <w:rFonts w:cs="Arial"/>
-                <w:color w:val="00B050"/>
-              </w:rPr>
-              <w:lastRenderedPageBreak/>
-              <w:t>sistema.</w:t>
+              <w:t>O usuário cadastrado no banco de dados do sistema.</w:t>
             </w:r>
           </w:p>
         </w:tc>
@@ -13380,7 +13694,6 @@
                 <w:szCs w:val="20"/>
                 <w:lang w:val="pt-BR"/>
               </w:rPr>
-              <w:lastRenderedPageBreak/>
               <w:t>Fluxos de eventos</w:t>
             </w:r>
           </w:p>
@@ -13575,6 +13888,7 @@
                 <w:rFonts w:cs="Arial"/>
                 <w:color w:val="00B050"/>
               </w:rPr>
+              <w:lastRenderedPageBreak/>
               <w:t>4.   O sistema armazena os dados do usuário no banco de dados e informa que o cadastro foi realizado com sucesso</w:t>
             </w:r>
           </w:p>
@@ -13617,6 +13931,7 @@
                 <w:szCs w:val="20"/>
                 <w:lang w:val="pt-BR"/>
               </w:rPr>
+              <w:lastRenderedPageBreak/>
               <w:t>Fluxo secundário 1:</w:t>
             </w:r>
           </w:p>
@@ -13990,7 +14305,7 @@
                     </pic:cNvPicPr>
                   </pic:nvPicPr>
                   <pic:blipFill>
-                    <a:blip r:embed="rId14" cstate="print"/>
+                    <a:blip r:embed="rId17" cstate="print"/>
                     <a:srcRect/>
                     <a:stretch>
                       <a:fillRect/>
@@ -14128,7 +14443,6 @@
         <w:rPr>
           <w:rFonts w:cs="Arial"/>
         </w:rPr>
-        <w:lastRenderedPageBreak/>
         <w:t>Prototipa</w:t>
       </w:r>
       <w:r>
@@ -14189,7 +14503,7 @@
                     </pic:cNvPicPr>
                   </pic:nvPicPr>
                   <pic:blipFill>
-                    <a:blip r:embed="rId15" cstate="print"/>
+                    <a:blip r:embed="rId18" cstate="print"/>
                     <a:srcRect/>
                     <a:stretch>
                       <a:fillRect/>
@@ -15092,7 +15406,6 @@
           <w:rFonts w:cs="Arial"/>
           <w:color w:val="000000"/>
         </w:rPr>
-        <w:lastRenderedPageBreak/>
         <w:t xml:space="preserve">6.1.  </w:t>
       </w:r>
       <w:r>
@@ -15226,7 +15539,7 @@
                     </pic:cNvPicPr>
                   </pic:nvPicPr>
                   <pic:blipFill>
-                    <a:blip r:embed="rId16" cstate="print"/>
+                    <a:blip r:embed="rId19" cstate="print"/>
                     <a:srcRect/>
                     <a:stretch>
                       <a:fillRect/>
@@ -15372,7 +15685,7 @@
                     </pic:cNvPicPr>
                   </pic:nvPicPr>
                   <pic:blipFill>
-                    <a:blip r:embed="rId17" cstate="print"/>
+                    <a:blip r:embed="rId20" cstate="print"/>
                     <a:srcRect/>
                     <a:stretch>
                       <a:fillRect/>
@@ -15562,7 +15875,6 @@
           <w:rFonts w:cs="Arial"/>
           <w:color w:val="000000"/>
         </w:rPr>
-        <w:lastRenderedPageBreak/>
         <w:t>Caso de Uso: Criar Nova Venda</w:t>
       </w:r>
       <w:bookmarkEnd w:id="93"/>
@@ -15634,6 +15946,7 @@
           <w:sz w:val="28"/>
           <w:szCs w:val="28"/>
         </w:rPr>
+        <w:lastRenderedPageBreak/>
         <w:drawing>
           <wp:inline distT="0" distB="0" distL="0" distR="0" wp14:anchorId="6C2F5413" wp14:editId="6EB94127">
             <wp:extent cx="3782929" cy="2882232"/>
@@ -15652,7 +15965,7 @@
                     </pic:cNvPicPr>
                   </pic:nvPicPr>
                   <pic:blipFill>
-                    <a:blip r:embed="rId18" cstate="print"/>
+                    <a:blip r:embed="rId21" cstate="print"/>
                     <a:srcRect l="4192" r="2554" b="7335"/>
                     <a:stretch>
                       <a:fillRect/>
@@ -16203,7 +16516,7 @@
                     </pic:cNvPicPr>
                   </pic:nvPicPr>
                   <pic:blipFill>
-                    <a:blip r:embed="rId19" cstate="print"/>
+                    <a:blip r:embed="rId22" cstate="print"/>
                     <a:srcRect/>
                     <a:stretch>
                       <a:fillRect/>
@@ -20068,7 +20381,7 @@
       </w:pPr>
     </w:p>
     <w:sectPr>
-      <w:footerReference w:type="default" r:id="rId20"/>
+      <w:footerReference w:type="default" r:id="rId23"/>
       <w:pgSz w:w="11905" w:h="16837" w:code="9"/>
       <w:pgMar w:top="1474" w:right="1134" w:bottom="1134" w:left="1134" w:header="720" w:footer="720" w:gutter="0"/>
       <w:cols w:space="720"/>
@@ -20182,7 +20495,7 @@
               <w:rStyle w:val="Nmerodepgina"/>
               <w:noProof/>
             </w:rPr>
-            <w:t>4</w:t>
+            <w:t>8</w:t>
           </w:r>
           <w:r>
             <w:rPr>
@@ -20222,7 +20535,7 @@
               <w:rStyle w:val="Nmerodepgina"/>
               <w:noProof/>
             </w:rPr>
-            <w:t>20</w:t>
+            <w:t>22</w:t>
           </w:r>
           <w:r>
             <w:rPr>
@@ -25790,7 +26103,7 @@
 </file>
 
 <file path=customXml/itemProps1.xml><?xml version="1.0" encoding="utf-8"?>
-<ds:datastoreItem xmlns:ds="http://schemas.openxmlformats.org/officeDocument/2006/customXml" ds:itemID="{4BDF1955-E82B-482A-BD7D-29674AC93896}">
+<ds:datastoreItem xmlns:ds="http://schemas.openxmlformats.org/officeDocument/2006/customXml" ds:itemID="{AF94FB60-B287-421B-BFAC-42FDEA4FA2B0}">
   <ds:schemaRefs>
     <ds:schemaRef ds:uri="http://schemas.openxmlformats.org/officeDocument/2006/bibliography"/>
   </ds:schemaRefs>

</xml_diff>